<commit_message>
minor changes on stetic config
</commit_message>
<xml_diff>
--- a/assets/Intereses.docx
+++ b/assets/Intereses.docx
@@ -15,7 +15,21 @@
         <w:rPr>
           <w:b/>
         </w:rPr>
-        <w:t xml:space="preserve">ID {expediente} </w:t>
+        <w:t>ID {</w:t>
+      </w:r>
+      <w:proofErr w:type="spellStart"/>
+      <w:r>
+        <w:rPr>
+          <w:b/>
+        </w:rPr>
+        <w:t>fileNumber</w:t>
+      </w:r>
+      <w:proofErr w:type="spellEnd"/>
+      <w:r>
+        <w:rPr>
+          <w:b/>
+        </w:rPr>
+        <w:t xml:space="preserve">} </w:t>
       </w:r>
     </w:p>
     <w:p>
@@ -278,7 +292,15 @@
         <w:t xml:space="preserve"> Que, por medio del presente escrito, ponemos de manifiesto que, con la consignación de la cantidad de </w:t>
       </w:r>
       <w:r>
-        <w:t xml:space="preserve">{cantidad} </w:t>
+        <w:t>{</w:t>
+      </w:r>
+      <w:proofErr w:type="spellStart"/>
+      <w:r>
+        <w:t>totalAmount</w:t>
+      </w:r>
+      <w:proofErr w:type="spellEnd"/>
+      <w:r>
+        <w:t xml:space="preserve">} </w:t>
       </w:r>
       <w:r>
         <w:t xml:space="preserve">euros realizada por la contraparte de principal, </w:t>
@@ -355,7 +377,7 @@
       </w:r>
       <w:proofErr w:type="spellStart"/>
       <w:r>
-        <w:t>cantidadInt</w:t>
+        <w:t>totalInterests</w:t>
       </w:r>
       <w:proofErr w:type="spellEnd"/>
       <w:r>
@@ -512,7 +534,7 @@
       </w:r>
       <w:proofErr w:type="spellStart"/>
       <w:r>
-        <w:t>fechaHoy</w:t>
+        <w:t>todayDate</w:t>
       </w:r>
       <w:proofErr w:type="spellEnd"/>
       <w:r>

</xml_diff>